<commit_message>
Updated to describe legend time series selection feature
</commit_message>
<xml_diff>
--- a/doc/UserManual/Word/95_Appendix_TSView.docx
+++ b/doc/UserManual/Word/95_Appendix_TSView.docx
@@ -46,7 +46,10 @@
         <w:t>-</w:t>
       </w:r>
       <w:r>
-        <w:t>10</w:t>
+        <w:t>2</w:t>
+      </w:r>
+      <w:r>
+        <w:t>0</w:t>
       </w:r>
       <w:r>
         <w:t xml:space="preserve">, Original Maintained with </w:t>
@@ -5716,7 +5719,11 @@
         <w:t>Labels for axes are determined automatically in most cases based on the font requirements, available display space, and data range.  Major and minor tic marks are drawn to help determine the data coordinates.  Labels are redrawn as the visible period is changed.</w:t>
       </w:r>
     </w:p>
-    <w:p/>
+    <w:p>
+      <w:pPr>
+        <w:pStyle w:val="ListParagraph"/>
+      </w:pPr>
+    </w:p>
     <w:p>
       <w:pPr>
         <w:numPr>
@@ -5725,7 +5732,7 @@
         </w:numPr>
       </w:pPr>
       <w:r>
-        <w:t>Graphs that can be zoomed do not allow the vertical axis to be re-scaled on the fly.  This capability is being evaluated.</w:t>
+        <w:t>The legend lists the time series in the graph.  Left and right y-axis legends are shown.  Clicking on a time series in the legend will highlight the time series in the graph and clicking on again will un-highlight.  This feature is implemented for line graphs and will be expanded to other graph types in the future.</w:t>
       </w:r>
     </w:p>
     <w:p/>
@@ -5737,7 +5744,31 @@
         </w:numPr>
       </w:pPr>
       <w:r>
-        <w:t xml:space="preserve">Currently, graph types cannot be mixed for time series on a graph.  In other words, a graph cannot contain a bar graph for one time series and a line graph for another time series.  This </w:t>
+        <w:t>Graphs that can be zoomed do not allow the vertical axis to be re-scaled on the fly.  This capability is being evaluated.</w:t>
+      </w:r>
+    </w:p>
+    <w:p/>
+    <w:p>
+      <w:pPr>
+        <w:numPr>
+          <w:ilvl w:val="0"/>
+          <w:numId w:val="3"/>
+        </w:numPr>
+      </w:pPr>
+      <w:r>
+        <w:t xml:space="preserve">Currently, graph types cannot be </w:t>
+      </w:r>
+      <w:r>
+        <w:t xml:space="preserve">universally </w:t>
+      </w:r>
+      <w:r>
+        <w:t xml:space="preserve">mixed for time series on a graph.  In other words, a graph cannot contain a bar graph for one time series and a line graph for another time series.  </w:t>
+      </w:r>
+      <w:r>
+        <w:t>However, t</w:t>
+      </w:r>
+      <w:r>
+        <w:t xml:space="preserve">his </w:t>
       </w:r>
       <w:r>
         <w:t>functionality is being added over time.  For example time series can be drawn using line graph type on top of stacked area graph</w:t>
@@ -7447,7 +7478,7 @@
           <v:shape id="_x0000_i1025" type="#_x0000_t75" style="width:336.6pt;height:74.4pt" o:ole="">
             <v:imagedata r:id="rId25" o:title=""/>
           </v:shape>
-          <o:OLEObject Type="Embed" ProgID="Equation.3" ShapeID="_x0000_i1025" DrawAspect="Content" ObjectID="_1548415633" r:id="rId26"/>
+          <o:OLEObject Type="Embed" ProgID="Equation.3" ShapeID="_x0000_i1025" DrawAspect="Content" ObjectID="_1549148637" r:id="rId26"/>
         </w:object>
       </w:r>
     </w:p>
@@ -7494,7 +7525,7 @@
                 <v:shape id="_x0000_i1026" type="#_x0000_t75" style="width:20.4pt;height:18.6pt" o:ole="">
                   <v:imagedata r:id="rId27" o:title=""/>
                 </v:shape>
-                <o:OLEObject Type="Embed" ProgID="Equation.3" ShapeID="_x0000_i1026" DrawAspect="Content" ObjectID="_1548415634" r:id="rId28"/>
+                <o:OLEObject Type="Embed" ProgID="Equation.3" ShapeID="_x0000_i1026" DrawAspect="Content" ObjectID="_1549148638" r:id="rId28"/>
               </w:object>
             </w:r>
           </w:p>
@@ -7555,7 +7586,7 @@
                 <v:shape id="_x0000_i1027" type="#_x0000_t75" style="width:11.4pt;height:15pt" o:ole="">
                   <v:imagedata r:id="rId29" o:title=""/>
                 </v:shape>
-                <o:OLEObject Type="Embed" ProgID="Equation.3" ShapeID="_x0000_i1027" DrawAspect="Content" ObjectID="_1548415635" r:id="rId30"/>
+                <o:OLEObject Type="Embed" ProgID="Equation.3" ShapeID="_x0000_i1027" DrawAspect="Content" ObjectID="_1549148639" r:id="rId30"/>
               </w:object>
             </w:r>
           </w:p>
@@ -7732,7 +7763,7 @@
                 <v:shape id="_x0000_i1028" type="#_x0000_t75" style="width:11.4pt;height:12.6pt" o:ole="">
                   <v:imagedata r:id="rId31" o:title=""/>
                 </v:shape>
-                <o:OLEObject Type="Embed" ProgID="Equation.3" ShapeID="_x0000_i1028" DrawAspect="Content" ObjectID="_1548415636" r:id="rId32"/>
+                <o:OLEObject Type="Embed" ProgID="Equation.3" ShapeID="_x0000_i1028" DrawAspect="Content" ObjectID="_1549148640" r:id="rId32"/>
               </w:object>
             </w:r>
           </w:p>
@@ -7887,7 +7918,7 @@
                 <v:shape id="_x0000_i1029" type="#_x0000_t75" style="width:12.6pt;height:18pt" o:ole="">
                   <v:imagedata r:id="rId33" o:title=""/>
                 </v:shape>
-                <o:OLEObject Type="Embed" ProgID="Equation.3" ShapeID="_x0000_i1029" DrawAspect="Content" ObjectID="_1548415637" r:id="rId34"/>
+                <o:OLEObject Type="Embed" ProgID="Equation.3" ShapeID="_x0000_i1029" DrawAspect="Content" ObjectID="_1549148641" r:id="rId34"/>
               </w:object>
             </w:r>
           </w:p>
@@ -9377,9 +9408,9 @@
         </w:rPr>
         <w:drawing>
           <wp:inline distT="0" distB="0" distL="0" distR="0">
-            <wp:extent cx="5943600" cy="2470150"/>
-            <wp:effectExtent l="0" t="0" r="0" b="6350"/>
-            <wp:docPr id="74" name="Picture 74"/>
+            <wp:extent cx="5943600" cy="1741805"/>
+            <wp:effectExtent l="0" t="0" r="0" b="0"/>
+            <wp:docPr id="1" name="Picture 1"/>
             <wp:cNvGraphicFramePr>
               <a:graphicFrameLocks xmlns:a="http://schemas.openxmlformats.org/drawingml/2006/main" noChangeAspect="1"/>
             </wp:cNvGraphicFramePr>
@@ -9387,7 +9418,7 @@
               <a:graphicData uri="http://schemas.openxmlformats.org/drawingml/2006/picture">
                 <pic:pic xmlns:pic="http://schemas.openxmlformats.org/drawingml/2006/picture">
                   <pic:nvPicPr>
-                    <pic:cNvPr id="74" name="TSView_TSProduct_Props_Graph_General.png"/>
+                    <pic:cNvPr id="1" name="TSView_TSProduct_Props_Graph_General.png"/>
                     <pic:cNvPicPr/>
                   </pic:nvPicPr>
                   <pic:blipFill>
@@ -9405,7 +9436,7 @@
                   <pic:spPr>
                     <a:xfrm>
                       <a:off x="0" y="0"/>
-                      <a:ext cx="5943600" cy="2470150"/>
+                      <a:ext cx="5943600" cy="1741805"/>
                     </a:xfrm>
                     <a:prstGeom prst="rect">
                       <a:avLst/>
@@ -9417,6 +9448,8 @@
           </wp:inline>
         </w:drawing>
       </w:r>
+      <w:bookmarkStart w:id="0" w:name="_GoBack"/>
+      <w:bookmarkEnd w:id="0"/>
     </w:p>
     <w:p>
       <w:pPr>
@@ -24109,6 +24142,139 @@
               <w:rPr>
                 <w:rStyle w:val="RTiSWDocLiteralText"/>
               </w:rPr>
+              <w:t>SelectedTimeSeries</w:t>
+            </w:r>
+            <w:proofErr w:type="spellEnd"/>
+          </w:p>
+          <w:p>
+            <w:pPr>
+              <w:rPr>
+                <w:rStyle w:val="RTiSWDocLiteralText"/>
+              </w:rPr>
+            </w:pPr>
+            <w:proofErr w:type="spellStart"/>
+            <w:r>
+              <w:rPr>
+                <w:rStyle w:val="RTiSWDocLiteralText"/>
+              </w:rPr>
+              <w:t>LineWidth</w:t>
+            </w:r>
+            <w:proofErr w:type="spellEnd"/>
+          </w:p>
+        </w:tc>
+        <w:tc>
+          <w:tcPr>
+            <w:tcW w:w="4222" w:type="dxa"/>
+            <w:gridSpan w:val="2"/>
+          </w:tcPr>
+          <w:p>
+            <w:r>
+              <w:t xml:space="preserve">If a time series has been selected by clicking on the legend, then this property is used to adjust the original </w:t>
+            </w:r>
+            <w:proofErr w:type="spellStart"/>
+            <w:r>
+              <w:t>LineWidth</w:t>
+            </w:r>
+            <w:proofErr w:type="spellEnd"/>
+            <w:r>
+              <w:t xml:space="preserve"> property to highlight the time series:</w:t>
+            </w:r>
+          </w:p>
+          <w:p>
+            <w:pPr>
+              <w:pStyle w:val="ListParagraph"/>
+              <w:numPr>
+                <w:ilvl w:val="0"/>
+                <w:numId w:val="30"/>
+              </w:numPr>
+            </w:pPr>
+            <w:r>
+              <w:rPr>
+                <w:rStyle w:val="RTiSWDocLiteralText"/>
+              </w:rPr>
+              <w:t>N</w:t>
+            </w:r>
+            <w:r>
+              <w:t xml:space="preserve"> – line width, pixels N</w:t>
+            </w:r>
+          </w:p>
+          <w:p>
+            <w:pPr>
+              <w:pStyle w:val="ListParagraph"/>
+              <w:numPr>
+                <w:ilvl w:val="0"/>
+                <w:numId w:val="30"/>
+              </w:numPr>
+            </w:pPr>
+            <w:proofErr w:type="spellStart"/>
+            <w:r>
+              <w:rPr>
+                <w:rStyle w:val="RTiSWDocLiteralText"/>
+              </w:rPr>
+              <w:t>xN</w:t>
+            </w:r>
+            <w:proofErr w:type="spellEnd"/>
+            <w:r>
+              <w:t xml:space="preserve"> – multiply the original line width by N</w:t>
+            </w:r>
+          </w:p>
+          <w:p>
+            <w:pPr>
+              <w:pStyle w:val="ListParagraph"/>
+              <w:numPr>
+                <w:ilvl w:val="0"/>
+                <w:numId w:val="30"/>
+              </w:numPr>
+            </w:pPr>
+            <w:r>
+              <w:rPr>
+                <w:rStyle w:val="RTiSWDocLiteralText"/>
+              </w:rPr>
+              <w:t>+N</w:t>
+            </w:r>
+            <w:r>
+              <w:t xml:space="preserve"> – add N pixels to the original width</w:t>
+            </w:r>
+          </w:p>
+        </w:tc>
+        <w:tc>
+          <w:tcPr>
+            <w:tcW w:w="2070" w:type="dxa"/>
+          </w:tcPr>
+          <w:p>
+            <w:pPr>
+              <w:rPr>
+                <w:rStyle w:val="RTiSWDocLiteralText"/>
+              </w:rPr>
+            </w:pPr>
+            <w:r>
+              <w:rPr>
+                <w:rStyle w:val="RTiSWDocLiteralText"/>
+              </w:rPr>
+              <w:t>x2</w:t>
+            </w:r>
+          </w:p>
+        </w:tc>
+      </w:tr>
+      <w:tr>
+        <w:trPr>
+          <w:jc w:val="center"/>
+        </w:trPr>
+        <w:tc>
+          <w:tcPr>
+            <w:tcW w:w="2970" w:type="dxa"/>
+          </w:tcPr>
+          <w:p>
+            <w:pPr>
+              <w:rPr>
+                <w:rStyle w:val="RTiSWDocLiteralText"/>
+              </w:rPr>
+            </w:pPr>
+            <w:proofErr w:type="spellStart"/>
+            <w:r>
+              <w:rPr>
+                <w:rStyle w:val="RTiSWDocLiteralText"/>
+              </w:rPr>
               <w:t>SubTitleFontName</w:t>
             </w:r>
             <w:proofErr w:type="spellEnd"/>
@@ -24864,6 +25030,7 @@
               <w:rPr>
                 <w:rStyle w:val="RTiSWDocLiteralText"/>
               </w:rPr>
+              <w:lastRenderedPageBreak/>
               <w:t>XYScatterFillPeriodStart</w:t>
             </w:r>
             <w:proofErr w:type="spellEnd"/>
@@ -24897,6 +25064,7 @@
               <w:rPr>
                 <w:rStyle w:val="RTiSWDocLiteralText"/>
               </w:rPr>
+              <w:lastRenderedPageBreak/>
               <w:t>False</w:t>
             </w:r>
           </w:p>
@@ -25077,7 +25245,6 @@
                 <w:rStyle w:val="RTiSWDocLiteralText"/>
                 <w:sz w:val="20"/>
               </w:rPr>
-              <w:lastRenderedPageBreak/>
               <w:t>XYScatterFillPeriodEnd</w:t>
             </w:r>
             <w:proofErr w:type="spellEnd"/>
@@ -25761,7 +25928,11 @@
           </w:tcPr>
           <w:p>
             <w:r>
-              <w:t>Graph types are evaluated and the property is automatically set. XY-Scatter and Duration graphs can't zoom.</w:t>
+              <w:t xml:space="preserve">Graph types are evaluated and the property is automatically set. XY-Scatter and </w:t>
+            </w:r>
+            <w:r>
+              <w:lastRenderedPageBreak/>
+              <w:t>Duration graphs can't zoom.</w:t>
             </w:r>
           </w:p>
         </w:tc>
@@ -25787,6 +25958,7 @@
                 <w:rStyle w:val="RTiSWDocLiteralText"/>
                 <w:sz w:val="18"/>
               </w:rPr>
+              <w:lastRenderedPageBreak/>
               <w:t>ZoomGroup</w:t>
             </w:r>
             <w:proofErr w:type="spellEnd"/>
@@ -26327,7 +26499,11 @@
           </w:tcPr>
           <w:p>
             <w:r>
-              <w:t xml:space="preserve">Output file when report product is generated in batch mode.  If a relative path is given, the file will be written relative to the working directory for the software.  </w:t>
+              <w:t xml:space="preserve">Output file when report product is generated in batch mode.  If a relative path is given, the file will be written relative to the working directory for the </w:t>
+            </w:r>
+            <w:r>
+              <w:lastRenderedPageBreak/>
+              <w:t xml:space="preserve">software.  </w:t>
             </w:r>
             <w:r>
               <w:rPr>
@@ -26346,6 +26522,7 @@
               <w:rPr>
                 <w:rStyle w:val="RTiSWDocFileDirReference"/>
               </w:rPr>
+              <w:lastRenderedPageBreak/>
               <w:t>C:\TEMP\tmp_report_N</w:t>
             </w:r>
             <w:r>
@@ -27107,6 +27284,7 @@
               <w:rPr>
                 <w:rStyle w:val="RTiSWDocLiteralText"/>
               </w:rPr>
+              <w:lastRenderedPageBreak/>
               <w:t>PeriodOfRecord</w:t>
             </w:r>
             <w:proofErr w:type="spellEnd"/>
@@ -27159,6 +27337,7 @@
           </w:tcPr>
           <w:p>
             <w:r>
+              <w:lastRenderedPageBreak/>
               <w:t>Property enabled only for area graphs.</w:t>
             </w:r>
           </w:p>
@@ -27348,7 +27527,6 @@
               <w:rPr>
                 <w:rStyle w:val="RTiSWDocLiteralText"/>
               </w:rPr>
-              <w:lastRenderedPageBreak/>
               <w:t>LineWidth</w:t>
             </w:r>
             <w:proofErr w:type="spellEnd"/>
@@ -27360,7 +27538,7 @@
           </w:tcPr>
           <w:p>
             <w:r>
-              <w:t>Line width, pixels. Currently a line width of 1 pixel is always used.</w:t>
+              <w:t>Line width, pixels.</w:t>
             </w:r>
           </w:p>
         </w:tc>
@@ -27800,6 +27978,7 @@
               <w:rPr>
                 <w:rStyle w:val="RTiSWDocLiteralText"/>
               </w:rPr>
+              <w:lastRenderedPageBreak/>
               <w:t>Diamond-Hollow</w:t>
             </w:r>
             <w:r>
@@ -27962,7 +28141,6 @@
               <w:rPr>
                 <w:rStyle w:val="RTiSWDocLiteralText"/>
               </w:rPr>
-              <w:lastRenderedPageBreak/>
               <w:t>X</w:t>
             </w:r>
             <w:r>
@@ -28480,6 +28658,7 @@
               <w:rPr>
                 <w:rStyle w:val="RTiSWDocLiteralText"/>
               </w:rPr>
+              <w:lastRenderedPageBreak/>
               <w:t>Data</w:t>
             </w:r>
           </w:p>
@@ -29016,13 +29195,8 @@
               <w:rPr>
                 <w:rStyle w:val="RTiSWDocLiteralText"/>
               </w:rPr>
-              <w:t>Behind</w:t>
-            </w:r>
-            <w:r>
-              <w:rPr>
-                <w:rStyle w:val="RTiSWDocLiteralText"/>
-              </w:rPr>
-              <w:t>Axes</w:t>
+              <w:lastRenderedPageBreak/>
+              <w:t>BehindAxes</w:t>
             </w:r>
             <w:proofErr w:type="spellEnd"/>
             <w:r>
@@ -29032,10 +29206,7 @@
               <w:t xml:space="preserve"> </w:t>
             </w:r>
             <w:r>
-              <w:t>to draw behind axes</w:t>
-            </w:r>
-            <w:r>
-              <w:t>.</w:t>
+              <w:t>to draw behind axes.</w:t>
             </w:r>
           </w:p>
           <w:p>
@@ -29097,6 +29268,7 @@
               <w:rPr>
                 <w:rStyle w:val="RTiSWDocLiteralText"/>
               </w:rPr>
+              <w:lastRenderedPageBreak/>
               <w:t>OnTopOfData</w:t>
             </w:r>
             <w:proofErr w:type="spellEnd"/>
@@ -29162,14 +29334,12 @@
             <w:r>
               <w:t xml:space="preserve">and </w:t>
             </w:r>
-            <w:bookmarkStart w:id="0" w:name="_GoBack"/>
             <w:r>
               <w:rPr>
                 <w:rStyle w:val="RTiSWDocLiteralText"/>
               </w:rPr>
               <w:t>Text</w:t>
             </w:r>
-            <w:bookmarkEnd w:id="0"/>
             <w:r>
               <w:t>.  See the following tables for properties for each annotation shape type</w:t>
             </w:r>
@@ -29239,11 +29409,7 @@
               <w:t>, the X coordinates that are specified will be in data units</w:t>
             </w:r>
             <w:r>
-              <w:t xml:space="preserve">.  If </w:t>
-            </w:r>
-            <w:r>
-              <w:lastRenderedPageBreak/>
-              <w:t>the x-axis is date/time, specify the value as YYYY-MM-DD or as appropriate for precision of date/time (future feature)</w:t>
+              <w:t>.  If the x-axis is date/time, specify the value as YYYY-MM-DD or as appropriate for precision of date/time (future feature)</w:t>
             </w:r>
             <w:r>
               <w:t>.</w:t>
@@ -29284,7 +29450,6 @@
               <w:rPr>
                 <w:rStyle w:val="RTiSWDocLiteralText"/>
               </w:rPr>
-              <w:lastRenderedPageBreak/>
               <w:t>Data</w:t>
             </w:r>
           </w:p>
@@ -29837,6 +30002,7 @@
               <w:pStyle w:val="RTiSWDocTableHeading"/>
             </w:pPr>
             <w:r>
+              <w:lastRenderedPageBreak/>
               <w:t>Annotation</w:t>
             </w:r>
           </w:p>
@@ -30286,7 +30452,6 @@
               <w:rPr>
                 <w:rStyle w:val="RTiSWDocLiteralText"/>
               </w:rPr>
-              <w:lastRenderedPageBreak/>
               <w:t>SymbolPosition</w:t>
             </w:r>
             <w:proofErr w:type="spellEnd"/>
@@ -31202,7 +31367,7 @@
       <w:rPr>
         <w:noProof/>
       </w:rPr>
-      <w:t>68</w:t>
+      <w:t>20</w:t>
     </w:r>
     <w:r>
       <w:fldChar w:fldCharType="end"/>
@@ -31245,7 +31410,7 @@
       <w:rPr>
         <w:noProof/>
       </w:rPr>
-      <w:t>67</w:t>
+      <w:t>21</w:t>
     </w:r>
     <w:r>
       <w:fldChar w:fldCharType="end"/>
@@ -32519,162 +32684,9 @@
     </w:lvl>
   </w:abstractNum>
   <w:abstractNum w:abstractNumId="23" w15:restartNumberingAfterBreak="0">
-    <w:nsid w:val="73DC06FA"/>
-    <w:multiLevelType w:val="singleLevel"/>
-    <w:tmpl w:val="04090001"/>
-    <w:lvl w:ilvl="0">
-      <w:start w:val="1"/>
-      <w:numFmt w:val="bullet"/>
-      <w:lvlText w:val=""/>
-      <w:lvlJc w:val="left"/>
-      <w:pPr>
-        <w:tabs>
-          <w:tab w:val="num" w:pos="360"/>
-        </w:tabs>
-        <w:ind w:left="360" w:hanging="360"/>
-      </w:pPr>
-      <w:rPr>
-        <w:rFonts w:ascii="Symbol" w:hAnsi="Symbol" w:hint="default"/>
-      </w:rPr>
-    </w:lvl>
-  </w:abstractNum>
-  <w:abstractNum w:abstractNumId="24" w15:restartNumberingAfterBreak="0">
-    <w:nsid w:val="76155E2F"/>
+    <w:nsid w:val="6FA568A3"/>
     <w:multiLevelType w:val="hybridMultilevel"/>
-    <w:tmpl w:val="063C9C14"/>
-    <w:lvl w:ilvl="0" w:tplc="0409000F">
-      <w:start w:val="1"/>
-      <w:numFmt w:val="decimal"/>
-      <w:lvlText w:val="%1."/>
-      <w:lvlJc w:val="left"/>
-      <w:pPr>
-        <w:tabs>
-          <w:tab w:val="num" w:pos="720"/>
-        </w:tabs>
-        <w:ind w:left="720" w:hanging="360"/>
-      </w:pPr>
-    </w:lvl>
-    <w:lvl w:ilvl="1" w:tplc="04090019" w:tentative="1">
-      <w:start w:val="1"/>
-      <w:numFmt w:val="lowerLetter"/>
-      <w:lvlText w:val="%2."/>
-      <w:lvlJc w:val="left"/>
-      <w:pPr>
-        <w:tabs>
-          <w:tab w:val="num" w:pos="1440"/>
-        </w:tabs>
-        <w:ind w:left="1440" w:hanging="360"/>
-      </w:pPr>
-    </w:lvl>
-    <w:lvl w:ilvl="2" w:tplc="0409001B" w:tentative="1">
-      <w:start w:val="1"/>
-      <w:numFmt w:val="lowerRoman"/>
-      <w:lvlText w:val="%3."/>
-      <w:lvlJc w:val="right"/>
-      <w:pPr>
-        <w:tabs>
-          <w:tab w:val="num" w:pos="2160"/>
-        </w:tabs>
-        <w:ind w:left="2160" w:hanging="180"/>
-      </w:pPr>
-    </w:lvl>
-    <w:lvl w:ilvl="3" w:tplc="0409000F" w:tentative="1">
-      <w:start w:val="1"/>
-      <w:numFmt w:val="decimal"/>
-      <w:lvlText w:val="%4."/>
-      <w:lvlJc w:val="left"/>
-      <w:pPr>
-        <w:tabs>
-          <w:tab w:val="num" w:pos="2880"/>
-        </w:tabs>
-        <w:ind w:left="2880" w:hanging="360"/>
-      </w:pPr>
-    </w:lvl>
-    <w:lvl w:ilvl="4" w:tplc="04090019" w:tentative="1">
-      <w:start w:val="1"/>
-      <w:numFmt w:val="lowerLetter"/>
-      <w:lvlText w:val="%5."/>
-      <w:lvlJc w:val="left"/>
-      <w:pPr>
-        <w:tabs>
-          <w:tab w:val="num" w:pos="3600"/>
-        </w:tabs>
-        <w:ind w:left="3600" w:hanging="360"/>
-      </w:pPr>
-    </w:lvl>
-    <w:lvl w:ilvl="5" w:tplc="0409001B" w:tentative="1">
-      <w:start w:val="1"/>
-      <w:numFmt w:val="lowerRoman"/>
-      <w:lvlText w:val="%6."/>
-      <w:lvlJc w:val="right"/>
-      <w:pPr>
-        <w:tabs>
-          <w:tab w:val="num" w:pos="4320"/>
-        </w:tabs>
-        <w:ind w:left="4320" w:hanging="180"/>
-      </w:pPr>
-    </w:lvl>
-    <w:lvl w:ilvl="6" w:tplc="0409000F" w:tentative="1">
-      <w:start w:val="1"/>
-      <w:numFmt w:val="decimal"/>
-      <w:lvlText w:val="%7."/>
-      <w:lvlJc w:val="left"/>
-      <w:pPr>
-        <w:tabs>
-          <w:tab w:val="num" w:pos="5040"/>
-        </w:tabs>
-        <w:ind w:left="5040" w:hanging="360"/>
-      </w:pPr>
-    </w:lvl>
-    <w:lvl w:ilvl="7" w:tplc="04090019" w:tentative="1">
-      <w:start w:val="1"/>
-      <w:numFmt w:val="lowerLetter"/>
-      <w:lvlText w:val="%8."/>
-      <w:lvlJc w:val="left"/>
-      <w:pPr>
-        <w:tabs>
-          <w:tab w:val="num" w:pos="5760"/>
-        </w:tabs>
-        <w:ind w:left="5760" w:hanging="360"/>
-      </w:pPr>
-    </w:lvl>
-    <w:lvl w:ilvl="8" w:tplc="0409001B" w:tentative="1">
-      <w:start w:val="1"/>
-      <w:numFmt w:val="lowerRoman"/>
-      <w:lvlText w:val="%9."/>
-      <w:lvlJc w:val="right"/>
-      <w:pPr>
-        <w:tabs>
-          <w:tab w:val="num" w:pos="6480"/>
-        </w:tabs>
-        <w:ind w:left="6480" w:hanging="180"/>
-      </w:pPr>
-    </w:lvl>
-  </w:abstractNum>
-  <w:abstractNum w:abstractNumId="25" w15:restartNumberingAfterBreak="0">
-    <w:nsid w:val="781457FB"/>
-    <w:multiLevelType w:val="singleLevel"/>
-    <w:tmpl w:val="04090001"/>
-    <w:lvl w:ilvl="0">
-      <w:start w:val="1"/>
-      <w:numFmt w:val="bullet"/>
-      <w:lvlText w:val=""/>
-      <w:lvlJc w:val="left"/>
-      <w:pPr>
-        <w:tabs>
-          <w:tab w:val="num" w:pos="360"/>
-        </w:tabs>
-        <w:ind w:left="360" w:hanging="360"/>
-      </w:pPr>
-      <w:rPr>
-        <w:rFonts w:ascii="Symbol" w:hAnsi="Symbol" w:hint="default"/>
-      </w:rPr>
-    </w:lvl>
-  </w:abstractNum>
-  <w:abstractNum w:abstractNumId="26" w15:restartNumberingAfterBreak="0">
-    <w:nsid w:val="784F34C6"/>
-    <w:multiLevelType w:val="hybridMultilevel"/>
-    <w:tmpl w:val="B3B83116"/>
+    <w:tmpl w:val="F9CCB89A"/>
     <w:lvl w:ilvl="0" w:tplc="04090001">
       <w:start w:val="1"/>
       <w:numFmt w:val="bullet"/>
@@ -32784,7 +32796,273 @@
       </w:rPr>
     </w:lvl>
   </w:abstractNum>
+  <w:abstractNum w:abstractNumId="24" w15:restartNumberingAfterBreak="0">
+    <w:nsid w:val="73DC06FA"/>
+    <w:multiLevelType w:val="singleLevel"/>
+    <w:tmpl w:val="04090001"/>
+    <w:lvl w:ilvl="0">
+      <w:start w:val="1"/>
+      <w:numFmt w:val="bullet"/>
+      <w:lvlText w:val=""/>
+      <w:lvlJc w:val="left"/>
+      <w:pPr>
+        <w:tabs>
+          <w:tab w:val="num" w:pos="360"/>
+        </w:tabs>
+        <w:ind w:left="360" w:hanging="360"/>
+      </w:pPr>
+      <w:rPr>
+        <w:rFonts w:ascii="Symbol" w:hAnsi="Symbol" w:hint="default"/>
+      </w:rPr>
+    </w:lvl>
+  </w:abstractNum>
+  <w:abstractNum w:abstractNumId="25" w15:restartNumberingAfterBreak="0">
+    <w:nsid w:val="76155E2F"/>
+    <w:multiLevelType w:val="hybridMultilevel"/>
+    <w:tmpl w:val="063C9C14"/>
+    <w:lvl w:ilvl="0" w:tplc="0409000F">
+      <w:start w:val="1"/>
+      <w:numFmt w:val="decimal"/>
+      <w:lvlText w:val="%1."/>
+      <w:lvlJc w:val="left"/>
+      <w:pPr>
+        <w:tabs>
+          <w:tab w:val="num" w:pos="720"/>
+        </w:tabs>
+        <w:ind w:left="720" w:hanging="360"/>
+      </w:pPr>
+    </w:lvl>
+    <w:lvl w:ilvl="1" w:tplc="04090019" w:tentative="1">
+      <w:start w:val="1"/>
+      <w:numFmt w:val="lowerLetter"/>
+      <w:lvlText w:val="%2."/>
+      <w:lvlJc w:val="left"/>
+      <w:pPr>
+        <w:tabs>
+          <w:tab w:val="num" w:pos="1440"/>
+        </w:tabs>
+        <w:ind w:left="1440" w:hanging="360"/>
+      </w:pPr>
+    </w:lvl>
+    <w:lvl w:ilvl="2" w:tplc="0409001B" w:tentative="1">
+      <w:start w:val="1"/>
+      <w:numFmt w:val="lowerRoman"/>
+      <w:lvlText w:val="%3."/>
+      <w:lvlJc w:val="right"/>
+      <w:pPr>
+        <w:tabs>
+          <w:tab w:val="num" w:pos="2160"/>
+        </w:tabs>
+        <w:ind w:left="2160" w:hanging="180"/>
+      </w:pPr>
+    </w:lvl>
+    <w:lvl w:ilvl="3" w:tplc="0409000F" w:tentative="1">
+      <w:start w:val="1"/>
+      <w:numFmt w:val="decimal"/>
+      <w:lvlText w:val="%4."/>
+      <w:lvlJc w:val="left"/>
+      <w:pPr>
+        <w:tabs>
+          <w:tab w:val="num" w:pos="2880"/>
+        </w:tabs>
+        <w:ind w:left="2880" w:hanging="360"/>
+      </w:pPr>
+    </w:lvl>
+    <w:lvl w:ilvl="4" w:tplc="04090019" w:tentative="1">
+      <w:start w:val="1"/>
+      <w:numFmt w:val="lowerLetter"/>
+      <w:lvlText w:val="%5."/>
+      <w:lvlJc w:val="left"/>
+      <w:pPr>
+        <w:tabs>
+          <w:tab w:val="num" w:pos="3600"/>
+        </w:tabs>
+        <w:ind w:left="3600" w:hanging="360"/>
+      </w:pPr>
+    </w:lvl>
+    <w:lvl w:ilvl="5" w:tplc="0409001B" w:tentative="1">
+      <w:start w:val="1"/>
+      <w:numFmt w:val="lowerRoman"/>
+      <w:lvlText w:val="%6."/>
+      <w:lvlJc w:val="right"/>
+      <w:pPr>
+        <w:tabs>
+          <w:tab w:val="num" w:pos="4320"/>
+        </w:tabs>
+        <w:ind w:left="4320" w:hanging="180"/>
+      </w:pPr>
+    </w:lvl>
+    <w:lvl w:ilvl="6" w:tplc="0409000F" w:tentative="1">
+      <w:start w:val="1"/>
+      <w:numFmt w:val="decimal"/>
+      <w:lvlText w:val="%7."/>
+      <w:lvlJc w:val="left"/>
+      <w:pPr>
+        <w:tabs>
+          <w:tab w:val="num" w:pos="5040"/>
+        </w:tabs>
+        <w:ind w:left="5040" w:hanging="360"/>
+      </w:pPr>
+    </w:lvl>
+    <w:lvl w:ilvl="7" w:tplc="04090019" w:tentative="1">
+      <w:start w:val="1"/>
+      <w:numFmt w:val="lowerLetter"/>
+      <w:lvlText w:val="%8."/>
+      <w:lvlJc w:val="left"/>
+      <w:pPr>
+        <w:tabs>
+          <w:tab w:val="num" w:pos="5760"/>
+        </w:tabs>
+        <w:ind w:left="5760" w:hanging="360"/>
+      </w:pPr>
+    </w:lvl>
+    <w:lvl w:ilvl="8" w:tplc="0409001B" w:tentative="1">
+      <w:start w:val="1"/>
+      <w:numFmt w:val="lowerRoman"/>
+      <w:lvlText w:val="%9."/>
+      <w:lvlJc w:val="right"/>
+      <w:pPr>
+        <w:tabs>
+          <w:tab w:val="num" w:pos="6480"/>
+        </w:tabs>
+        <w:ind w:left="6480" w:hanging="180"/>
+      </w:pPr>
+    </w:lvl>
+  </w:abstractNum>
+  <w:abstractNum w:abstractNumId="26" w15:restartNumberingAfterBreak="0">
+    <w:nsid w:val="781457FB"/>
+    <w:multiLevelType w:val="singleLevel"/>
+    <w:tmpl w:val="04090001"/>
+    <w:lvl w:ilvl="0">
+      <w:start w:val="1"/>
+      <w:numFmt w:val="bullet"/>
+      <w:lvlText w:val=""/>
+      <w:lvlJc w:val="left"/>
+      <w:pPr>
+        <w:tabs>
+          <w:tab w:val="num" w:pos="360"/>
+        </w:tabs>
+        <w:ind w:left="360" w:hanging="360"/>
+      </w:pPr>
+      <w:rPr>
+        <w:rFonts w:ascii="Symbol" w:hAnsi="Symbol" w:hint="default"/>
+      </w:rPr>
+    </w:lvl>
+  </w:abstractNum>
   <w:abstractNum w:abstractNumId="27" w15:restartNumberingAfterBreak="0">
+    <w:nsid w:val="784F34C6"/>
+    <w:multiLevelType w:val="hybridMultilevel"/>
+    <w:tmpl w:val="B3B83116"/>
+    <w:lvl w:ilvl="0" w:tplc="04090001">
+      <w:start w:val="1"/>
+      <w:numFmt w:val="bullet"/>
+      <w:lvlText w:val=""/>
+      <w:lvlJc w:val="left"/>
+      <w:pPr>
+        <w:ind w:left="360" w:hanging="360"/>
+      </w:pPr>
+      <w:rPr>
+        <w:rFonts w:ascii="Symbol" w:hAnsi="Symbol" w:hint="default"/>
+      </w:rPr>
+    </w:lvl>
+    <w:lvl w:ilvl="1" w:tplc="04090003" w:tentative="1">
+      <w:start w:val="1"/>
+      <w:numFmt w:val="bullet"/>
+      <w:lvlText w:val="o"/>
+      <w:lvlJc w:val="left"/>
+      <w:pPr>
+        <w:ind w:left="1080" w:hanging="360"/>
+      </w:pPr>
+      <w:rPr>
+        <w:rFonts w:ascii="Courier New" w:hAnsi="Courier New" w:cs="Courier New" w:hint="default"/>
+      </w:rPr>
+    </w:lvl>
+    <w:lvl w:ilvl="2" w:tplc="04090005" w:tentative="1">
+      <w:start w:val="1"/>
+      <w:numFmt w:val="bullet"/>
+      <w:lvlText w:val=""/>
+      <w:lvlJc w:val="left"/>
+      <w:pPr>
+        <w:ind w:left="1800" w:hanging="360"/>
+      </w:pPr>
+      <w:rPr>
+        <w:rFonts w:ascii="Wingdings" w:hAnsi="Wingdings" w:hint="default"/>
+      </w:rPr>
+    </w:lvl>
+    <w:lvl w:ilvl="3" w:tplc="04090001" w:tentative="1">
+      <w:start w:val="1"/>
+      <w:numFmt w:val="bullet"/>
+      <w:lvlText w:val=""/>
+      <w:lvlJc w:val="left"/>
+      <w:pPr>
+        <w:ind w:left="2520" w:hanging="360"/>
+      </w:pPr>
+      <w:rPr>
+        <w:rFonts w:ascii="Symbol" w:hAnsi="Symbol" w:hint="default"/>
+      </w:rPr>
+    </w:lvl>
+    <w:lvl w:ilvl="4" w:tplc="04090003" w:tentative="1">
+      <w:start w:val="1"/>
+      <w:numFmt w:val="bullet"/>
+      <w:lvlText w:val="o"/>
+      <w:lvlJc w:val="left"/>
+      <w:pPr>
+        <w:ind w:left="3240" w:hanging="360"/>
+      </w:pPr>
+      <w:rPr>
+        <w:rFonts w:ascii="Courier New" w:hAnsi="Courier New" w:cs="Courier New" w:hint="default"/>
+      </w:rPr>
+    </w:lvl>
+    <w:lvl w:ilvl="5" w:tplc="04090005" w:tentative="1">
+      <w:start w:val="1"/>
+      <w:numFmt w:val="bullet"/>
+      <w:lvlText w:val=""/>
+      <w:lvlJc w:val="left"/>
+      <w:pPr>
+        <w:ind w:left="3960" w:hanging="360"/>
+      </w:pPr>
+      <w:rPr>
+        <w:rFonts w:ascii="Wingdings" w:hAnsi="Wingdings" w:hint="default"/>
+      </w:rPr>
+    </w:lvl>
+    <w:lvl w:ilvl="6" w:tplc="04090001" w:tentative="1">
+      <w:start w:val="1"/>
+      <w:numFmt w:val="bullet"/>
+      <w:lvlText w:val=""/>
+      <w:lvlJc w:val="left"/>
+      <w:pPr>
+        <w:ind w:left="4680" w:hanging="360"/>
+      </w:pPr>
+      <w:rPr>
+        <w:rFonts w:ascii="Symbol" w:hAnsi="Symbol" w:hint="default"/>
+      </w:rPr>
+    </w:lvl>
+    <w:lvl w:ilvl="7" w:tplc="04090003" w:tentative="1">
+      <w:start w:val="1"/>
+      <w:numFmt w:val="bullet"/>
+      <w:lvlText w:val="o"/>
+      <w:lvlJc w:val="left"/>
+      <w:pPr>
+        <w:ind w:left="5400" w:hanging="360"/>
+      </w:pPr>
+      <w:rPr>
+        <w:rFonts w:ascii="Courier New" w:hAnsi="Courier New" w:cs="Courier New" w:hint="default"/>
+      </w:rPr>
+    </w:lvl>
+    <w:lvl w:ilvl="8" w:tplc="04090005" w:tentative="1">
+      <w:start w:val="1"/>
+      <w:numFmt w:val="bullet"/>
+      <w:lvlText w:val=""/>
+      <w:lvlJc w:val="left"/>
+      <w:pPr>
+        <w:ind w:left="6120" w:hanging="360"/>
+      </w:pPr>
+      <w:rPr>
+        <w:rFonts w:ascii="Wingdings" w:hAnsi="Wingdings" w:hint="default"/>
+      </w:rPr>
+    </w:lvl>
+  </w:abstractNum>
+  <w:abstractNum w:abstractNumId="28" w15:restartNumberingAfterBreak="0">
     <w:nsid w:val="7892421D"/>
     <w:multiLevelType w:val="singleLevel"/>
     <w:tmpl w:val="04090001"/>
@@ -32804,7 +33082,7 @@
       </w:rPr>
     </w:lvl>
   </w:abstractNum>
-  <w:abstractNum w:abstractNumId="28" w15:restartNumberingAfterBreak="0">
+  <w:abstractNum w:abstractNumId="29" w15:restartNumberingAfterBreak="0">
     <w:nsid w:val="7EC35F1F"/>
     <w:multiLevelType w:val="hybridMultilevel"/>
     <w:tmpl w:val="C42A0EA4"/>
@@ -32939,13 +33217,13 @@
     <w:abstractNumId w:val="19"/>
   </w:num>
   <w:num w:numId="8">
-    <w:abstractNumId w:val="23"/>
+    <w:abstractNumId w:val="24"/>
   </w:num>
   <w:num w:numId="9">
     <w:abstractNumId w:val="21"/>
   </w:num>
   <w:num w:numId="10">
-    <w:abstractNumId w:val="27"/>
+    <w:abstractNumId w:val="28"/>
   </w:num>
   <w:num w:numId="11">
     <w:abstractNumId w:val="8"/>
@@ -32983,13 +33261,13 @@
     <w:abstractNumId w:val="20"/>
   </w:num>
   <w:num w:numId="18">
-    <w:abstractNumId w:val="25"/>
+    <w:abstractNumId w:val="26"/>
   </w:num>
   <w:num w:numId="19">
     <w:abstractNumId w:val="16"/>
   </w:num>
   <w:num w:numId="20">
-    <w:abstractNumId w:val="24"/>
+    <w:abstractNumId w:val="25"/>
   </w:num>
   <w:num w:numId="21">
     <w:abstractNumId w:val="9"/>
@@ -33007,7 +33285,7 @@
     <w:abstractNumId w:val="18"/>
   </w:num>
   <w:num w:numId="26">
-    <w:abstractNumId w:val="26"/>
+    <w:abstractNumId w:val="27"/>
   </w:num>
   <w:num w:numId="27">
     <w:abstractNumId w:val="6"/>
@@ -33016,7 +33294,10 @@
     <w:abstractNumId w:val="3"/>
   </w:num>
   <w:num w:numId="29">
-    <w:abstractNumId w:val="28"/>
+    <w:abstractNumId w:val="29"/>
+  </w:num>
+  <w:num w:numId="30">
+    <w:abstractNumId w:val="23"/>
   </w:num>
   <w:numIdMacAtCleanup w:val="23"/>
 </w:numbering>
@@ -33446,6 +33727,7 @@
   <w:style w:type="character" w:default="1" w:styleId="DefaultParagraphFont">
     <w:name w:val="Default Paragraph Font"/>
     <w:uiPriority w:val="1"/>
+    <w:semiHidden/>
     <w:unhideWhenUsed/>
   </w:style>
   <w:style w:type="table" w:default="1" w:styleId="TableNormal">

</xml_diff>